<commit_message>
Add in citation in pros-and-cons
</commit_message>
<xml_diff>
--- a/fact-sheet/parts/pros-and-cons.docx
+++ b/fact-sheet/parts/pros-and-cons.docx
@@ -275,14 +275,29 @@
         <w:rPr>
           <w:lang w:val="en-US"/>
         </w:rPr>
-        <w:t xml:space="preserve">line tutoring platform. In a survey carry out by </w:t>
-      </w:r>
-      <w:r>
-        <w:t xml:space="preserve">University of </w:t>
-      </w:r>
-      <w:r>
-        <w:t>Illinois</w:t>
-      </w:r>
+        <w:t xml:space="preserve">line tutoring platform. </w:t>
+      </w:r>
+      <w:r>
+        <w:rPr>
+          <w:highlight w:val="yellow"/>
+          <w:lang w:val="en-US"/>
+        </w:rPr>
+        <w:t xml:space="preserve">In a survey carry out by </w:t>
+      </w:r>
+      <w:r>
+        <w:rPr>
+          <w:highlight w:val="yellow"/>
+        </w:rPr>
+        <w:t>University of Illinois</w:t>
+      </w:r>
+      <w:r>
+        <w:rPr>
+          <w:highlight w:val="yellow"/>
+        </w:rPr>
+        <w:t xml:space="preserve"> [2]</w:t>
+      </w:r>
+      <w:bookmarkStart w:id="0" w:name="_GoBack"/>
+      <w:bookmarkEnd w:id="0"/>
       <w:r>
         <w:t xml:space="preserve">, some </w:t>
       </w:r>
@@ -489,7 +504,6 @@
           <w:lang w:val="en-US"/>
         </w:rPr>
       </w:pPr>
-      <w:bookmarkStart w:id="0" w:name="_GoBack"/>
       <w:r>
         <w:rPr>
           <w:b/>
@@ -498,7 +512,6 @@
         <w:t>References:</w:t>
       </w:r>
     </w:p>
-    <w:bookmarkEnd w:id="0"/>
     <w:p>
       <w:pPr>
         <w:rPr>
@@ -823,10 +836,7 @@
         <w:t xml:space="preserve">, </w:t>
       </w:r>
       <w:r>
-        <w:t>(2006</w:t>
-      </w:r>
-      <w:r>
-        <w:t>.</w:t>
+        <w:t>(2006.</w:t>
       </w:r>
     </w:p>
     <w:p/>
@@ -852,13 +862,7 @@
         <w:rPr>
           <w:shd w:val="clear" w:color="auto" w:fill="FFFFFF"/>
         </w:rPr>
-        <w:t>, J. H.,</w:t>
-      </w:r>
-      <w:r>
-        <w:rPr>
-          <w:shd w:val="clear" w:color="auto" w:fill="FFFFFF"/>
-        </w:rPr>
-        <w:t xml:space="preserve"> Evaluating the cost effectiveness of online and face-to-face instruction.</w:t>
+        <w:t>, J. H., Evaluating the cost effectiveness of online and face-to-face instruction.</w:t>
       </w:r>
       <w:r>
         <w:rPr>
@@ -906,19 +910,7 @@
         <w:rPr>
           <w:shd w:val="clear" w:color="auto" w:fill="FFFFFF"/>
         </w:rPr>
-        <w:t>(4)</w:t>
-      </w:r>
-      <w:r>
-        <w:rPr>
-          <w:shd w:val="clear" w:color="auto" w:fill="FFFFFF"/>
-        </w:rPr>
-        <w:t xml:space="preserve">, </w:t>
-      </w:r>
-      <w:r>
-        <w:rPr>
-          <w:shd w:val="clear" w:color="auto" w:fill="FFFFFF"/>
-        </w:rPr>
-        <w:t>2004.</w:t>
+        <w:t>(4), 2004.</w:t>
       </w:r>
     </w:p>
     <w:p/>
@@ -1922,6 +1914,7 @@
   <w:style w:type="character" w:default="1" w:styleId="DefaultParagraphFont">
     <w:name w:val="Default Paragraph Font"/>
     <w:uiPriority w:val="1"/>
+    <w:semiHidden/>
     <w:unhideWhenUsed/>
   </w:style>
   <w:style w:type="table" w:default="1" w:styleId="TableNormal">
@@ -2287,7 +2280,7 @@
 </file>
 
 <file path=customXml/itemProps1.xml><?xml version="1.0" encoding="utf-8"?>
-<ds:datastoreItem xmlns:ds="http://schemas.openxmlformats.org/officeDocument/2006/customXml" ds:itemID="{48AEF043-DCB4-CA44-A7CD-76B4E3FA3174}">
+<ds:datastoreItem xmlns:ds="http://schemas.openxmlformats.org/officeDocument/2006/customXml" ds:itemID="{51660ABC-3D22-1942-92C7-3A9875F3A4E8}">
   <ds:schemaRefs>
     <ds:schemaRef ds:uri="http://schemas.openxmlformats.org/officeDocument/2006/bibliography"/>
   </ds:schemaRefs>

</xml_diff>